<commit_message>
added pictures, updated worddoc
</commit_message>
<xml_diff>
--- a/HomepageAufbau.docx
+++ b/HomepageAufbau.docx
@@ -77,19 +77,11 @@
       <w:r>
         <w:t xml:space="preserve">Neue Website, </w:t>
       </w:r>
-      <w:proofErr w:type="gramStart"/>
       <w:r>
         <w:rPr>
           <w:color w:val="FF0000"/>
         </w:rPr>
-        <w:t>fragen</w:t>
-      </w:r>
-      <w:proofErr w:type="gramEnd"/>
-      <w:r>
-        <w:rPr>
-          <w:color w:val="FF0000"/>
-        </w:rPr>
-        <w:t xml:space="preserve"> ob es für das Studio ist oder nur für das Musikvideo</w:t>
+        <w:t>fragen ob es für das Studio ist oder nur für das Musikvideo</w:t>
       </w:r>
       <w:r>
         <w:rPr>
@@ -183,35 +175,7 @@
         <w:rPr>
           <w:lang w:val="en-US"/>
         </w:rPr>
-        <w:t xml:space="preserve">- Slider (1 </w:t>
-      </w:r>
-      <w:proofErr w:type="spellStart"/>
-      <w:r>
-        <w:rPr>
-          <w:lang w:val="en-US"/>
-        </w:rPr>
-        <w:t>Musikvideo</w:t>
-      </w:r>
-      <w:proofErr w:type="spellEnd"/>
-      <w:r>
-        <w:rPr>
-          <w:lang w:val="en-US"/>
-        </w:rPr>
-        <w:t xml:space="preserve">, 2-3 News(??)), </w:t>
-      </w:r>
-      <w:proofErr w:type="spellStart"/>
-      <w:r>
-        <w:rPr>
-          <w:lang w:val="en-US"/>
-        </w:rPr>
-        <w:t>Leistungen</w:t>
-      </w:r>
-      <w:proofErr w:type="spellEnd"/>
-      <w:r>
-        <w:rPr>
-          <w:lang w:val="en-US"/>
-        </w:rPr>
-        <w:t>, Instagram Feed, Footer</w:t>
+        <w:t>- Slider (1 Musikvideo, 2-3 News(??)), Leistungen, Instagram Feed, Footer</w:t>
       </w:r>
     </w:p>
     <w:p>
@@ -237,7 +201,6 @@
         </w:rPr>
         <w:t xml:space="preserve">About </w:t>
       </w:r>
-      <w:proofErr w:type="spellStart"/>
       <w:r>
         <w:rPr>
           <w:b/>
@@ -252,7 +215,6 @@
         </w:rPr>
         <w:t>s</w:t>
       </w:r>
-      <w:proofErr w:type="spellEnd"/>
       <w:r>
         <w:rPr>
           <w:color w:val="4F81BD" w:themeColor="accent1"/>
@@ -312,23 +274,7 @@
         <w:t>Contact</w:t>
       </w:r>
       <w:r>
-        <w:t xml:space="preserve"> - Öffnungszeiten, Adresse, Telefonnummer, </w:t>
-      </w:r>
-      <w:proofErr w:type="gramStart"/>
-      <w:r>
-        <w:t>E-Mail Adresse</w:t>
-      </w:r>
-      <w:proofErr w:type="gramEnd"/>
-      <w:r>
-        <w:t xml:space="preserve">, Kontaktformular (Pop-Up Bestätigung ODER </w:t>
-      </w:r>
-      <w:proofErr w:type="spellStart"/>
-      <w:r>
-        <w:t>Dankeseite</w:t>
-      </w:r>
-      <w:proofErr w:type="spellEnd"/>
-      <w:r>
-        <w:t>)</w:t>
+        <w:t xml:space="preserve"> - Öffnungszeiten, Adresse, Telefonnummer, E-Mail Adresse, Kontaktformular (Pop-Up Bestätigung ODER Dankeseite)</w:t>
       </w:r>
     </w:p>
     <w:p>
@@ -438,15 +384,7 @@
         </w:pBdr>
       </w:pPr>
       <w:r>
-        <w:t xml:space="preserve">Welches </w:t>
-      </w:r>
-      <w:proofErr w:type="spellStart"/>
-      <w:r>
-        <w:t>Theme</w:t>
-      </w:r>
-      <w:proofErr w:type="spellEnd"/>
-      <w:r>
-        <w:t xml:space="preserve"> wird verwendet?</w:t>
+        <w:t>Welches Theme wird verwendet?</w:t>
       </w:r>
     </w:p>
     <w:p/>
@@ -483,21 +421,7 @@
         <w:rPr>
           <w:color w:val="000000"/>
         </w:rPr>
-        <w:t>Gibt es ein Logo? (</w:t>
-      </w:r>
-      <w:proofErr w:type="gramStart"/>
-      <w:r>
-        <w:rPr>
-          <w:color w:val="000000"/>
-        </w:rPr>
-        <w:t>SVG Datei</w:t>
-      </w:r>
-      <w:proofErr w:type="gramEnd"/>
-      <w:r>
-        <w:rPr>
-          <w:color w:val="000000"/>
-        </w:rPr>
-        <w:t>)</w:t>
+        <w:t>Gibt es ein Logo? (SVG Datei)</w:t>
       </w:r>
     </w:p>
     <w:p/>
@@ -565,21 +489,7 @@
         <w:rPr>
           <w:color w:val="000000"/>
         </w:rPr>
-        <w:t>Gibt es Corporate Design Farben, Schriftarten? (</w:t>
-      </w:r>
-      <w:proofErr w:type="gramStart"/>
-      <w:r>
-        <w:rPr>
-          <w:color w:val="000000"/>
-        </w:rPr>
-        <w:t>CI Portfolio</w:t>
-      </w:r>
-      <w:proofErr w:type="gramEnd"/>
-      <w:r>
-        <w:rPr>
-          <w:color w:val="000000"/>
-        </w:rPr>
-        <w:t>)</w:t>
+        <w:t>Gibt es Corporate Design Farben, Schriftarten? (CI Portfolio)</w:t>
       </w:r>
     </w:p>
     <w:p/>
@@ -726,16 +636,8 @@
         <w:rPr>
           <w:color w:val="000000"/>
         </w:rPr>
-        <w:t xml:space="preserve">Was muss die Website beinhalten? CTA, </w:t>
-      </w:r>
-      <w:proofErr w:type="spellStart"/>
-      <w:r>
-        <w:rPr>
-          <w:color w:val="000000"/>
-        </w:rPr>
-        <w:t>Bookingkalender</w:t>
-      </w:r>
-      <w:proofErr w:type="spellEnd"/>
+        <w:t>Was muss die Website beinhalten? CTA, Bookingkalender</w:t>
+      </w:r>
       <w:r>
         <w:t>, Formulare</w:t>
       </w:r>
@@ -782,13 +684,8 @@
         </w:numPr>
       </w:pPr>
       <w:r>
-        <w:t xml:space="preserve">Pop-up für Künstler / </w:t>
-      </w:r>
-      <w:proofErr w:type="spellStart"/>
-      <w:r>
-        <w:t>about</w:t>
-      </w:r>
-      <w:proofErr w:type="spellEnd"/>
+        <w:t>Pop-up für Künstler / about</w:t>
+      </w:r>
       <w:r>
         <w:t xml:space="preserve"> (Man klickt auf den Künstler -&gt; Pop Up Seite mit Infoseite über den Künstler)</w:t>
       </w:r>
@@ -813,53 +710,16 @@
         </w:numPr>
       </w:pPr>
       <w:r>
-        <w:t xml:space="preserve">Vorschau bei </w:t>
-      </w:r>
-      <w:proofErr w:type="spellStart"/>
-      <w:r>
-        <w:t>hovern</w:t>
-      </w:r>
-      <w:proofErr w:type="spellEnd"/>
-      <w:r>
-        <w:t xml:space="preserve"> über </w:t>
+        <w:t xml:space="preserve">Vorschau bei hovern über </w:t>
       </w:r>
       <w:r>
         <w:t>album-Karte</w:t>
       </w:r>
       <w:r>
-        <w:t xml:space="preserve"> (</w:t>
-      </w:r>
-      <w:proofErr w:type="spellStart"/>
-      <w:r>
-        <w:t>Hovern</w:t>
-      </w:r>
-      <w:proofErr w:type="spellEnd"/>
-      <w:r>
-        <w:t xml:space="preserve"> über Künstler -&gt; </w:t>
-      </w:r>
-      <w:proofErr w:type="spellStart"/>
-      <w:r>
-        <w:t>preview</w:t>
-      </w:r>
-      <w:proofErr w:type="spellEnd"/>
-      <w:r>
-        <w:t xml:space="preserve"> / leichtes vergrößern des </w:t>
-      </w:r>
-      <w:proofErr w:type="spellStart"/>
-      <w:r>
-        <w:t>gehoverten</w:t>
-      </w:r>
-      <w:proofErr w:type="spellEnd"/>
-      <w:r>
-        <w:t xml:space="preserve"> </w:t>
-      </w:r>
-      <w:proofErr w:type="spellStart"/>
-      <w:r>
-        <w:t>elements</w:t>
-      </w:r>
-      <w:proofErr w:type="spellEnd"/>
-      <w:r>
-        <w:t>)</w:t>
+        <w:t xml:space="preserve"> (Hovern über Künstler -&gt; </w:t>
+      </w:r>
+      <w:r>
+        <w:t>preview / leichtes vergrößern des gehoverten elements)</w:t>
       </w:r>
     </w:p>
     <w:p>
@@ -972,15 +832,7 @@
         </w:numPr>
       </w:pPr>
       <w:r>
-        <w:t xml:space="preserve">Infokarten über uns (ähnlich wie bei </w:t>
-      </w:r>
-      <w:proofErr w:type="spellStart"/>
-      <w:r>
-        <w:t>artists</w:t>
-      </w:r>
-      <w:proofErr w:type="spellEnd"/>
-      <w:r>
-        <w:t>)</w:t>
+        <w:t>Infokarten über uns (ähnlich wie bei artists)</w:t>
       </w:r>
     </w:p>
     <w:p>
@@ -1021,18 +873,51 @@
         </w:numPr>
       </w:pPr>
       <w:r>
-        <w:t xml:space="preserve">Webseite </w:t>
-      </w:r>
-      <w:proofErr w:type="spellStart"/>
-      <w:r>
-        <w:t>engl</w:t>
-      </w:r>
-      <w:proofErr w:type="spellEnd"/>
-      <w:r>
-        <w:t xml:space="preserve"> oder deutsch?</w:t>
-      </w:r>
-    </w:p>
-    <w:p/>
+        <w:t>Website Sprache englischen</w:t>
+      </w:r>
+    </w:p>
+    <w:p>
+      <w:pPr>
+        <w:pStyle w:val="Listenabsatz"/>
+        <w:numPr>
+          <w:ilvl w:val="0"/>
+          <w:numId w:val="2"/>
+        </w:numPr>
+      </w:pPr>
+      <w:r>
+        <w:t>Artist seite: minimal halten</w:t>
+      </w:r>
+    </w:p>
+    <w:p>
+      <w:pPr>
+        <w:pStyle w:val="Listenabsatz"/>
+        <w:numPr>
+          <w:ilvl w:val="0"/>
+          <w:numId w:val="2"/>
+        </w:numPr>
+      </w:pPr>
+      <w:r>
+        <w:t>Embedded Links mit 3D objects</w:t>
+      </w:r>
+      <w:r>
+        <w:t xml:space="preserve"> auf kidos.html</w:t>
+      </w:r>
+    </w:p>
+    <w:p>
+      <w:pPr>
+        <w:pStyle w:val="Listenabsatz"/>
+        <w:numPr>
+          <w:ilvl w:val="0"/>
+          <w:numId w:val="2"/>
+        </w:numPr>
+      </w:pPr>
+      <w:r>
+        <w:t>Musikvideo</w:t>
+      </w:r>
+      <w:r>
+        <w:t xml:space="preserve"> embedded auf iquit.html</w:t>
+      </w:r>
+    </w:p>
     <w:sectPr>
       <w:pgSz w:w="11906" w:h="16838"/>
       <w:pgMar w:top="1417" w:right="1417" w:bottom="1134" w:left="1417" w:header="708" w:footer="708" w:gutter="0"/>

</xml_diff>